<commit_message>
Minor changes (put final GPA).
</commit_message>
<xml_diff>
--- a/general/daniel_engbert_resume.docx
+++ b/general/daniel_engbert_resume.docx
@@ -165,7 +165,6 @@
         </w:rPr>
         <w:t>github.com/</w:t>
       </w:r>
-      <w:proofErr w:type="spellStart"/>
       <w:r>
         <w:rPr>
           <w:rFonts w:ascii="Garamond" w:hAnsi="Garamond" w:cs="Arial"/>
@@ -174,7 +173,6 @@
         </w:rPr>
         <w:t>dangbert</w:t>
       </w:r>
-      <w:proofErr w:type="spellEnd"/>
     </w:p>
     <w:tbl>
       <w:tblPr>
@@ -1695,7 +1693,25 @@
                 <w:sz w:val="24"/>
                 <w:szCs w:val="24"/>
               </w:rPr>
-              <w:t xml:space="preserve">Implemented the Hill Climbing and Simulated Annealing algorithms in Python to optimize employee shift schedules </w:t>
+              <w:t xml:space="preserve">Implemented the Hill Climbing and Simulated Annealing </w:t>
+            </w:r>
+            <w:r>
+              <w:rPr>
+                <w:rFonts w:ascii="Garamond" w:hAnsi="Garamond" w:cs="Arial"/>
+                <w:sz w:val="24"/>
+                <w:szCs w:val="24"/>
+              </w:rPr>
+              <w:t xml:space="preserve">optimization </w:t>
+            </w:r>
+            <w:bookmarkStart w:id="0" w:name="_GoBack"/>
+            <w:bookmarkEnd w:id="0"/>
+            <w:r>
+              <w:rPr>
+                <w:rFonts w:ascii="Garamond" w:hAnsi="Garamond" w:cs="Arial"/>
+                <w:sz w:val="24"/>
+                <w:szCs w:val="24"/>
+              </w:rPr>
+              <w:t xml:space="preserve">algorithms in Python to optimize employee shift schedules </w:t>
             </w:r>
             <w:r>
               <w:rPr>
@@ -1914,17 +1930,7 @@
                 <w:sz w:val="24"/>
                 <w:szCs w:val="24"/>
               </w:rPr>
-              <w:t xml:space="preserve">ege level competition </w:t>
-            </w:r>
-            <w:bookmarkStart w:id="0" w:name="_GoBack"/>
-            <w:bookmarkEnd w:id="0"/>
-            <w:r>
-              <w:rPr>
-                <w:rFonts w:ascii="Garamond" w:hAnsi="Garamond" w:cs="Arial"/>
-                <w:sz w:val="24"/>
-                <w:szCs w:val="24"/>
-              </w:rPr>
-              <w:t>against 15</w:t>
+              <w:t>ege level competition against 15</w:t>
             </w:r>
             <w:r>
               <w:rPr>
@@ -2641,25 +2647,7 @@
                 <w:sz w:val="24"/>
                 <w:szCs w:val="24"/>
               </w:rPr>
-              <w:t xml:space="preserve">Linux, </w:t>
-            </w:r>
-            <w:proofErr w:type="spellStart"/>
-            <w:r>
-              <w:rPr>
-                <w:rFonts w:ascii="Garamond" w:hAnsi="Garamond" w:cs="Arial"/>
-                <w:sz w:val="24"/>
-                <w:szCs w:val="24"/>
-              </w:rPr>
-              <w:t>Git</w:t>
-            </w:r>
-            <w:proofErr w:type="spellEnd"/>
-            <w:r>
-              <w:rPr>
-                <w:rFonts w:ascii="Garamond" w:hAnsi="Garamond" w:cs="Arial"/>
-                <w:sz w:val="24"/>
-                <w:szCs w:val="24"/>
-              </w:rPr>
-              <w:t>, SVN</w:t>
+              <w:t>Linux, Git, SVN</w:t>
             </w:r>
           </w:p>
           <w:p>
@@ -5587,7 +5575,7 @@
 </file>
 
 <file path=customXml/itemProps1.xml><?xml version="1.0" encoding="utf-8"?>
-<ds:datastoreItem xmlns:ds="http://schemas.openxmlformats.org/officeDocument/2006/customXml" ds:itemID="{7131A77C-8C6D-4CD4-B730-C8D4ED09EA62}">
+<ds:datastoreItem xmlns:ds="http://schemas.openxmlformats.org/officeDocument/2006/customXml" ds:itemID="{29F5C128-9E3F-4FAE-A0D4-DC798C5D6829}">
   <ds:schemaRefs>
     <ds:schemaRef ds:uri="http://schemas.openxmlformats.org/officeDocument/2006/bibliography"/>
   </ds:schemaRefs>

</xml_diff>